<commit_message>
documentos del proceso actualizados: se añadió la segunda retrospectiva y el documento del proceso de apliación de scrum
</commit_message>
<xml_diff>
--- a/proceso/Documento de vision - Rayo Carro JGA.docx
+++ b/proceso/Documento de vision - Rayo Carro JGA.docx
@@ -170,23 +170,13 @@
                 <w:lang w:val="es-CO"/>
               </w:rPr>
             </w:pPr>
-            <w:proofErr w:type="spellStart"/>
-            <w:r>
-              <w:rPr>
-                <w:rFonts w:ascii="Arial" w:hAnsi="Arial" w:cs="Arial"/>
-                <w:sz w:val="22"/>
-                <w:lang w:val="es-CO"/>
-              </w:rPr>
-              <w:t>Jhonathan</w:t>
-            </w:r>
-            <w:proofErr w:type="spellEnd"/>
-            <w:r>
-              <w:rPr>
-                <w:rFonts w:ascii="Arial" w:hAnsi="Arial" w:cs="Arial"/>
-                <w:sz w:val="22"/>
-                <w:lang w:val="es-CO"/>
-              </w:rPr>
-              <w:t xml:space="preserve"> González Aguirre</w:t>
+            <w:r>
+              <w:rPr>
+                <w:rFonts w:ascii="Arial" w:hAnsi="Arial" w:cs="Arial"/>
+                <w:sz w:val="22"/>
+                <w:lang w:val="es-CO"/>
+              </w:rPr>
+              <w:t>Jhonathan González Aguirre</w:t>
             </w:r>
           </w:p>
         </w:tc>
@@ -236,8 +226,6 @@
               </w:rPr>
               <w:t>14</w:t>
             </w:r>
-            <w:bookmarkStart w:id="6" w:name="_GoBack"/>
-            <w:bookmarkEnd w:id="6"/>
             <w:r>
               <w:rPr>
                 <w:rFonts w:ascii="Arial" w:hAnsi="Arial" w:cs="Arial"/>
@@ -1223,11 +1211,11 @@
           <w:lang w:val="es-CO"/>
         </w:rPr>
       </w:pPr>
-      <w:bookmarkStart w:id="7" w:name="_Toc447960005"/>
-      <w:bookmarkStart w:id="8" w:name="_Toc452813581"/>
-      <w:bookmarkStart w:id="9" w:name="_Toc512930909"/>
-      <w:bookmarkStart w:id="10" w:name="_Toc20715758"/>
-      <w:bookmarkStart w:id="11" w:name="_Toc436203381"/>
+      <w:bookmarkStart w:id="6" w:name="_Toc447960005"/>
+      <w:bookmarkStart w:id="7" w:name="_Toc452813581"/>
+      <w:bookmarkStart w:id="8" w:name="_Toc512930909"/>
+      <w:bookmarkStart w:id="9" w:name="_Toc20715758"/>
+      <w:bookmarkStart w:id="10" w:name="_Toc436203381"/>
     </w:p>
     <w:p>
       <w:pPr>
@@ -1634,10 +1622,10 @@
         </w:rPr>
         <w:t>nteresados</w:t>
       </w:r>
+      <w:bookmarkEnd w:id="6"/>
       <w:bookmarkEnd w:id="7"/>
       <w:bookmarkEnd w:id="8"/>
       <w:bookmarkEnd w:id="9"/>
-      <w:bookmarkEnd w:id="10"/>
       <w:r>
         <w:rPr>
           <w:lang w:val="es-CO"/>
@@ -2024,7 +2012,6 @@
                 <w:lang w:val="es-CO"/>
               </w:rPr>
             </w:pPr>
-            <w:proofErr w:type="spellStart"/>
             <w:r>
               <w:rPr>
                 <w:rFonts w:ascii="Arial" w:hAnsi="Arial" w:cs="Arial"/>
@@ -2032,17 +2019,7 @@
                 <w:color w:val="auto"/>
                 <w:lang w:val="es-CO"/>
               </w:rPr>
-              <w:t>Jhonathan</w:t>
-            </w:r>
-            <w:proofErr w:type="spellEnd"/>
-            <w:r>
-              <w:rPr>
-                <w:rFonts w:ascii="Arial" w:hAnsi="Arial" w:cs="Arial"/>
-                <w:i w:val="0"/>
-                <w:color w:val="auto"/>
-                <w:lang w:val="es-CO"/>
-              </w:rPr>
-              <w:t xml:space="preserve"> González Aguirre</w:t>
+              <w:t>Jhonathan González Aguirre</w:t>
             </w:r>
           </w:p>
         </w:tc>
@@ -2119,7 +2096,25 @@
                 <w:color w:val="auto"/>
                 <w:lang w:val="es-CO"/>
               </w:rPr>
-              <w:t>Sandra Victoria hurtado</w:t>
+              <w:t>Sandra Victoria H</w:t>
+            </w:r>
+            <w:r>
+              <w:rPr>
+                <w:rFonts w:ascii="Arial" w:hAnsi="Arial" w:cs="Arial"/>
+                <w:i w:val="0"/>
+                <w:color w:val="auto"/>
+                <w:lang w:val="es-CO"/>
+              </w:rPr>
+              <w:t>urtado</w:t>
+            </w:r>
+            <w:r>
+              <w:rPr>
+                <w:rFonts w:ascii="Arial" w:hAnsi="Arial" w:cs="Arial"/>
+                <w:i w:val="0"/>
+                <w:color w:val="auto"/>
+                <w:lang w:val="es-CO"/>
+              </w:rPr>
+              <w:t xml:space="preserve"> Gil</w:t>
             </w:r>
           </w:p>
         </w:tc>
@@ -2197,7 +2192,25 @@
                 <w:lang w:val="es-CO"/>
               </w:rPr>
               <w:lastRenderedPageBreak/>
-              <w:t>Jorge Iván Mesa</w:t>
+              <w:t>Jorge Iván Mez</w:t>
+            </w:r>
+            <w:r>
+              <w:rPr>
+                <w:rFonts w:ascii="Arial" w:hAnsi="Arial" w:cs="Arial"/>
+                <w:i w:val="0"/>
+                <w:color w:val="auto"/>
+                <w:lang w:val="es-CO"/>
+              </w:rPr>
+              <w:t>a</w:t>
+            </w:r>
+            <w:r>
+              <w:rPr>
+                <w:rFonts w:ascii="Arial" w:hAnsi="Arial" w:cs="Arial"/>
+                <w:i w:val="0"/>
+                <w:color w:val="auto"/>
+                <w:lang w:val="es-CO"/>
+              </w:rPr>
+              <w:t xml:space="preserve"> Martínez</w:t>
             </w:r>
           </w:p>
         </w:tc>
@@ -3455,11 +3468,11 @@
           <w:lang w:val="es-CO"/>
         </w:rPr>
       </w:pPr>
-      <w:bookmarkStart w:id="12" w:name="_Toc436203408"/>
-      <w:bookmarkStart w:id="13" w:name="_Toc452813602"/>
-      <w:bookmarkStart w:id="14" w:name="_Toc512930919"/>
-      <w:bookmarkStart w:id="15" w:name="_Toc20715765"/>
-      <w:bookmarkEnd w:id="11"/>
+      <w:bookmarkStart w:id="11" w:name="_Toc436203408"/>
+      <w:bookmarkStart w:id="12" w:name="_Toc452813602"/>
+      <w:bookmarkStart w:id="13" w:name="_Toc512930919"/>
+      <w:bookmarkStart w:id="14" w:name="_Toc20715765"/>
+      <w:bookmarkEnd w:id="10"/>
     </w:p>
     <w:p>
       <w:pPr>
@@ -3480,10 +3493,10 @@
         </w:rPr>
         <w:t>estricciones</w:t>
       </w:r>
+      <w:bookmarkEnd w:id="11"/>
       <w:bookmarkEnd w:id="12"/>
       <w:bookmarkEnd w:id="13"/>
       <w:bookmarkEnd w:id="14"/>
-      <w:bookmarkEnd w:id="15"/>
     </w:p>
     <w:p>
       <w:pPr>
@@ -3595,6 +3608,41 @@
           <w:ilvl w:val="0"/>
           <w:numId w:val="33"/>
         </w:numPr>
+        <w:spacing w:before="120" w:after="120"/>
+        <w:rPr>
+          <w:rFonts w:ascii="Arial" w:hAnsi="Arial" w:cs="Arial"/>
+          <w:sz w:val="22"/>
+          <w:lang w:val="es-CO"/>
+        </w:rPr>
+      </w:pPr>
+      <w:r>
+        <w:rPr>
+          <w:rFonts w:ascii="Arial" w:hAnsi="Arial" w:cs="Arial"/>
+          <w:sz w:val="22"/>
+          <w:lang w:val="es-CO"/>
+        </w:rPr>
+        <w:t xml:space="preserve">El almacenamiento se realizará en una base de datos </w:t>
+      </w:r>
+      <w:bookmarkStart w:id="15" w:name="_GoBack"/>
+      <w:bookmarkEnd w:id="15"/>
+      <w:proofErr w:type="spellStart"/>
+      <w:r>
+        <w:rPr>
+          <w:rFonts w:ascii="Arial" w:hAnsi="Arial" w:cs="Arial"/>
+          <w:sz w:val="22"/>
+          <w:lang w:val="es-CO"/>
+        </w:rPr>
+        <w:t>sqlite</w:t>
+      </w:r>
+      <w:proofErr w:type="spellEnd"/>
+    </w:p>
+    <w:p>
+      <w:pPr>
+        <w:pStyle w:val="Prrafodelista"/>
+        <w:numPr>
+          <w:ilvl w:val="0"/>
+          <w:numId w:val="33"/>
+        </w:numPr>
         <w:spacing w:before="220" w:line="216" w:lineRule="auto"/>
       </w:pPr>
       <w:r>
@@ -3927,6 +3975,91 @@
           <w:ilvl w:val="0"/>
           <w:numId w:val="33"/>
         </w:numPr>
+        <w:spacing w:before="120" w:after="120"/>
+        <w:rPr>
+          <w:rFonts w:ascii="Arial" w:hAnsi="Arial" w:cs="Arial"/>
+          <w:sz w:val="22"/>
+          <w:lang w:val="es-CO"/>
+        </w:rPr>
+      </w:pPr>
+      <w:r>
+        <w:rPr>
+          <w:rFonts w:ascii="Arial" w:hAnsi="Arial" w:cs="Arial"/>
+          <w:sz w:val="22"/>
+          <w:lang w:val="es-CO"/>
+        </w:rPr>
+        <w:t xml:space="preserve">Se debe versionar la etapa de codificación mediante </w:t>
+      </w:r>
+      <w:proofErr w:type="spellStart"/>
+      <w:r>
+        <w:rPr>
+          <w:rFonts w:ascii="Arial" w:hAnsi="Arial" w:cs="Arial"/>
+          <w:sz w:val="22"/>
+          <w:lang w:val="es-CO"/>
+        </w:rPr>
+        <w:t>Git</w:t>
+      </w:r>
+      <w:proofErr w:type="spellEnd"/>
+    </w:p>
+    <w:p>
+      <w:pPr>
+        <w:pStyle w:val="Prrafodelista"/>
+        <w:numPr>
+          <w:ilvl w:val="0"/>
+          <w:numId w:val="33"/>
+        </w:numPr>
+        <w:spacing w:before="120" w:after="120"/>
+        <w:rPr>
+          <w:rFonts w:ascii="Arial" w:hAnsi="Arial" w:cs="Arial"/>
+          <w:sz w:val="22"/>
+          <w:lang w:val="es-CO"/>
+        </w:rPr>
+      </w:pPr>
+      <w:r>
+        <w:rPr>
+          <w:rFonts w:ascii="Arial" w:hAnsi="Arial" w:cs="Arial"/>
+          <w:sz w:val="22"/>
+          <w:lang w:val="es-CO"/>
+        </w:rPr>
+        <w:t xml:space="preserve">El repositorio de archivos se debe manejar en </w:t>
+      </w:r>
+      <w:proofErr w:type="spellStart"/>
+      <w:r>
+        <w:rPr>
+          <w:rFonts w:ascii="Arial" w:hAnsi="Arial" w:cs="Arial"/>
+          <w:sz w:val="22"/>
+          <w:lang w:val="es-CO"/>
+        </w:rPr>
+        <w:t>Github</w:t>
+      </w:r>
+      <w:proofErr w:type="spellEnd"/>
+      <w:r>
+        <w:rPr>
+          <w:rFonts w:ascii="Arial" w:hAnsi="Arial" w:cs="Arial"/>
+          <w:sz w:val="22"/>
+          <w:lang w:val="es-CO"/>
+        </w:rPr>
+        <w:t xml:space="preserve"> en </w:t>
+      </w:r>
+      <w:hyperlink r:id="rId8" w:history="1">
+        <w:r>
+          <w:rPr>
+            <w:rStyle w:val="Hipervnculo"/>
+            <w:rFonts w:ascii="Arial" w:hAnsi="Arial" w:cs="Arial"/>
+            <w:sz w:val="22"/>
+            <w:lang w:val="es-CO"/>
+          </w:rPr>
+          <w:t>https://github.com/jonathanGonzalez/Laravel_procesos_agiles</w:t>
+        </w:r>
+      </w:hyperlink>
+    </w:p>
+    <w:p>
+      <w:pPr>
+        <w:pStyle w:val="Prrafodelista"/>
+        <w:numPr>
+          <w:ilvl w:val="0"/>
+          <w:numId w:val="33"/>
+        </w:numPr>
         <w:spacing w:line="240" w:lineRule="auto"/>
         <w:rPr>
           <w:rFonts w:ascii="Arial" w:hAnsi="Arial" w:cs="Arial"/>
@@ -4041,6 +4174,18 @@
     </w:p>
     <w:p>
       <w:pPr>
+        <w:widowControl/>
+        <w:spacing w:line="240" w:lineRule="auto"/>
+        <w:ind w:right="90"/>
+        <w:rPr>
+          <w:rFonts w:ascii="Arial" w:hAnsi="Arial" w:cs="Arial"/>
+          <w:sz w:val="22"/>
+          <w:lang w:val="es-CO"/>
+        </w:rPr>
+      </w:pPr>
+    </w:p>
+    <w:p>
+      <w:pPr>
         <w:spacing w:before="120" w:after="120"/>
         <w:rPr>
           <w:lang w:val="es-CO"/>
@@ -4048,7 +4193,7 @@
       </w:pPr>
     </w:p>
     <w:sectPr>
-      <w:footerReference w:type="default" r:id="rId8"/>
+      <w:footerReference w:type="default" r:id="rId9"/>
       <w:pgSz w:w="12240" w:h="15840" w:code="1"/>
       <w:pgMar w:top="1440" w:right="1440" w:bottom="1440" w:left="1440" w:header="720" w:footer="720" w:gutter="0"/>
       <w:cols w:space="720"/>
@@ -7519,7 +7664,7 @@
 </file>
 
 <file path=customXml/itemProps1.xml><?xml version="1.0" encoding="utf-8"?>
-<ds:datastoreItem xmlns:ds="http://schemas.openxmlformats.org/officeDocument/2006/customXml" ds:itemID="{6EAA7232-4B5D-44A9-840A-E6660E9056B6}">
+<ds:datastoreItem xmlns:ds="http://schemas.openxmlformats.org/officeDocument/2006/customXml" ds:itemID="{6BAEEEC5-86E3-4B61-B37D-39E2C6B831B4}">
   <ds:schemaRefs>
     <ds:schemaRef ds:uri="http://schemas.openxmlformats.org/officeDocument/2006/bibliography"/>
   </ds:schemaRefs>

</xml_diff>